<commit_message>
Update Difficulty Scaling Test Plan.docx
</commit_message>
<xml_diff>
--- a/docs/Scrum Cycle 1 Work Plans/Difficulty Scaling Test Plan.docx
+++ b/docs/Scrum Cycle 1 Work Plans/Difficulty Scaling Test Plan.docx
@@ -2,9 +2,7 @@
 <file path=word/document.xml><?xml version="1.0" encoding="utf-8"?>
 <w:document xmlns:wpc="http://schemas.microsoft.com/office/word/2010/wordprocessingCanvas" xmlns:cx="http://schemas.microsoft.com/office/drawing/2014/chartex" xmlns:cx1="http://schemas.microsoft.com/office/drawing/2015/9/8/chartex" xmlns:cx2="http://schemas.microsoft.com/office/drawing/2015/10/21/chartex" xmlns:cx3="http://schemas.microsoft.com/office/drawing/2016/5/9/chartex" xmlns:cx4="http://schemas.microsoft.com/office/drawing/2016/5/10/chartex" xmlns:cx5="http://schemas.microsoft.com/office/drawing/2016/5/11/chartex" xmlns:cx6="http://schemas.microsoft.com/office/drawing/2016/5/12/chartex" xmlns:cx7="http://schemas.microsoft.com/office/drawing/2016/5/13/chartex" xmlns:cx8="http://schemas.microsoft.com/office/drawing/2016/5/14/chartex" xmlns:mc="http://schemas.openxmlformats.org/markup-compatibility/2006" xmlns:aink="http://schemas.microsoft.com/office/drawing/2016/ink" xmlns:am3d="http://schemas.microsoft.com/office/drawing/2017/model3d" xmlns:o="urn:schemas-microsoft-com:office:office" xmlns:r="http://schemas.openxmlformats.org/officeDocument/2006/relationships" xmlns:m="http://schemas.openxmlformats.org/officeDocument/2006/math" xmlns:v="urn:schemas-microsoft-com:vml" xmlns:wp14="http://schemas.microsoft.com/office/word/2010/wordprocessingDrawing" xmlns:wp="http://schemas.openxmlformats.org/drawingml/2006/wordprocessingDrawing" xmlns:w10="urn:schemas-microsoft-com:office:word" xmlns:w="http://schemas.openxmlformats.org/wordprocessingml/2006/main" xmlns:w14="http://schemas.microsoft.com/office/word/2010/wordml" xmlns:w15="http://schemas.microsoft.com/office/word/2012/wordml" xmlns:w16cid="http://schemas.microsoft.com/office/word/2016/wordml/cid" xmlns:w16se="http://schemas.microsoft.com/office/word/2015/wordml/symex" xmlns:wpg="http://schemas.microsoft.com/office/word/2010/wordprocessingGroup" xmlns:wpi="http://schemas.microsoft.com/office/word/2010/wordprocessingInk" xmlns:wne="http://schemas.microsoft.com/office/word/2006/wordml" xmlns:wps="http://schemas.microsoft.com/office/word/2010/wordprocessingShape" mc:Ignorable="w14 w15 w16se w16cid wp14">
   <w:body>
-    <w:p>
-      <w:bookmarkStart w:id="0" w:name="_GoBack"/>
-    </w:p>
+    <w:p/>
     <w:tbl>
       <w:tblPr>
         <w:tblW w:w="9360" w:type="dxa"/>
@@ -85,10 +83,7 @@
               <w:spacing w:line="240" w:lineRule="auto"/>
             </w:pPr>
             <w:r>
-              <w:t>Difficulty Scaling</w:t>
-            </w:r>
-            <w:r>
-              <w:t xml:space="preserve"> Test 1</w:t>
+              <w:t>Difficulty Scaling Test 1</w:t>
             </w:r>
           </w:p>
         </w:tc>
@@ -154,10 +149,7 @@
               <w:spacing w:line="240" w:lineRule="auto"/>
             </w:pPr>
             <w:r>
-              <w:t>DS</w:t>
-            </w:r>
-            <w:r>
-              <w:t>1</w:t>
+              <w:t>DS1</w:t>
             </w:r>
           </w:p>
         </w:tc>
@@ -591,15 +583,7 @@
               <w:spacing w:line="240" w:lineRule="auto"/>
             </w:pPr>
             <w:r>
-              <w:t xml:space="preserve">The “Waves” game mode </w:t>
-            </w:r>
-            <w:proofErr w:type="gramStart"/>
-            <w:r>
-              <w:t>opens</w:t>
-            </w:r>
-            <w:proofErr w:type="gramEnd"/>
-            <w:r>
-              <w:t xml:space="preserve"> and the game starts normally</w:t>
+              <w:t>The “Waves” game mode opens and the game starts normally</w:t>
             </w:r>
           </w:p>
         </w:tc>
@@ -657,7 +641,7 @@
               <w:rPr>
                 <w:color w:val="000000"/>
               </w:rPr>
-              <w:t>First 5 levels of the game exhibit an easy mode of gameplay.</w:t>
+              <w:t>First 5 levels of the game exhibit an easy mode of gameplay</w:t>
             </w:r>
           </w:p>
         </w:tc>
@@ -687,6 +671,12 @@
                 <w:color w:val="000000"/>
               </w:rPr>
               <w:t>The enemies should be easy enough for the player, i.e. not too fast and not too numerous</w:t>
+            </w:r>
+            <w:r>
+              <w:rPr>
+                <w:color w:val="000000"/>
+              </w:rPr>
+              <w:t>. Different enemy types should be relatively equal in difficulty</w:t>
             </w:r>
           </w:p>
         </w:tc>
@@ -744,37 +734,51 @@
               <w:rPr>
                 <w:color w:val="000000"/>
               </w:rPr>
-              <w:t>The game scales in difficulty as the game goes on.</w:t>
-            </w:r>
-          </w:p>
-        </w:tc>
-        <w:tc>
-          <w:tcPr>
-            <w:tcW w:w="3120" w:type="dxa"/>
-            <w:tcBorders>
-              <w:top w:val="single" w:sz="8" w:space="0" w:color="000000"/>
-              <w:left w:val="single" w:sz="8" w:space="0" w:color="000000"/>
-              <w:bottom w:val="single" w:sz="8" w:space="0" w:color="000000"/>
-              <w:right w:val="single" w:sz="8" w:space="0" w:color="000000"/>
-            </w:tcBorders>
-            <w:tcMar>
-              <w:top w:w="100" w:type="dxa"/>
-              <w:left w:w="100" w:type="dxa"/>
-              <w:bottom w:w="100" w:type="dxa"/>
-              <w:right w:w="100" w:type="dxa"/>
-            </w:tcMar>
-          </w:tcPr>
-          <w:p>
-            <w:pPr>
-              <w:widowControl w:val="0"/>
-              <w:spacing w:line="240" w:lineRule="auto"/>
-            </w:pPr>
+              <w:t xml:space="preserve">The game scales in difficulty as </w:t>
+            </w:r>
             <w:r>
               <w:rPr>
                 <w:color w:val="000000"/>
               </w:rPr>
-              <w:t>As the game goes on, the enemies and bosses should get more difficult, in either number or speed.</w:t>
-            </w:r>
+              <w:t>each boss is defeated</w:t>
+            </w:r>
+          </w:p>
+        </w:tc>
+        <w:tc>
+          <w:tcPr>
+            <w:tcW w:w="3120" w:type="dxa"/>
+            <w:tcBorders>
+              <w:top w:val="single" w:sz="8" w:space="0" w:color="000000"/>
+              <w:left w:val="single" w:sz="8" w:space="0" w:color="000000"/>
+              <w:bottom w:val="single" w:sz="8" w:space="0" w:color="000000"/>
+              <w:right w:val="single" w:sz="8" w:space="0" w:color="000000"/>
+            </w:tcBorders>
+            <w:tcMar>
+              <w:top w:w="100" w:type="dxa"/>
+              <w:left w:w="100" w:type="dxa"/>
+              <w:bottom w:w="100" w:type="dxa"/>
+              <w:right w:w="100" w:type="dxa"/>
+            </w:tcMar>
+          </w:tcPr>
+          <w:p>
+            <w:pPr>
+              <w:widowControl w:val="0"/>
+              <w:spacing w:line="240" w:lineRule="auto"/>
+            </w:pPr>
+            <w:r>
+              <w:rPr>
+                <w:color w:val="000000"/>
+              </w:rPr>
+              <w:t xml:space="preserve">As </w:t>
+            </w:r>
+            <w:r>
+              <w:rPr>
+                <w:color w:val="000000"/>
+              </w:rPr>
+              <w:t>each boss is defeated every 5 waves, the difficulty of the normal enemies should be increased</w:t>
+            </w:r>
+            <w:bookmarkStart w:id="0" w:name="_GoBack"/>
+            <w:bookmarkEnd w:id="0"/>
           </w:p>
         </w:tc>
         <w:tc>
@@ -803,7 +807,6 @@
       </w:tr>
     </w:tbl>
     <w:p/>
-    <w:bookmarkEnd w:id="0"/>
     <w:p/>
     <w:sectPr>
       <w:pgSz w:w="12240" w:h="15840"/>
@@ -1113,6 +1116,7 @@
     <w:lsdException w:name="HTML Sample" w:semiHidden="1" w:unhideWhenUsed="1"/>
     <w:lsdException w:name="HTML Typewriter" w:semiHidden="1" w:unhideWhenUsed="1"/>
     <w:lsdException w:name="HTML Variable" w:semiHidden="1" w:unhideWhenUsed="1"/>
+    <w:lsdException w:name="Normal Table" w:semiHidden="1" w:unhideWhenUsed="1"/>
     <w:lsdException w:name="annotation subject" w:semiHidden="1" w:unhideWhenUsed="1"/>
     <w:lsdException w:name="No List" w:semiHidden="1" w:unhideWhenUsed="1"/>
     <w:lsdException w:name="Outline List 1" w:semiHidden="1" w:unhideWhenUsed="1"/>
@@ -1158,9 +1162,11 @@
     <w:lsdException w:name="Table Subtle 1" w:semiHidden="1" w:unhideWhenUsed="1"/>
     <w:lsdException w:name="Table Subtle 2" w:semiHidden="1" w:unhideWhenUsed="1"/>
     <w:lsdException w:name="Table Web 1" w:semiHidden="1" w:unhideWhenUsed="1"/>
+    <w:lsdException w:name="Table Web 2" w:semiHidden="1" w:unhideWhenUsed="1"/>
     <w:lsdException w:name="Table Web 3" w:semiHidden="1" w:unhideWhenUsed="1"/>
     <w:lsdException w:name="Balloon Text" w:semiHidden="1" w:unhideWhenUsed="1"/>
     <w:lsdException w:name="Table Grid" w:uiPriority="39"/>
+    <w:lsdException w:name="Table Theme" w:semiHidden="1" w:unhideWhenUsed="1"/>
     <w:lsdException w:name="Placeholder Text" w:semiHidden="1"/>
     <w:lsdException w:name="No Spacing" w:uiPriority="1" w:qFormat="1"/>
     <w:lsdException w:name="Light Shading" w:uiPriority="60"/>

</xml_diff>